<commit_message>
Adding latest build of pdf to gh-pages
</commit_message>
<xml_diff>
--- a/dist/master-prisma.docx
+++ b/dist/master-prisma.docx
@@ -5104,7 +5104,7 @@
 <file path=word/numbering.xml><?xml version="1.0" encoding="utf-8"?>
 <w:numbering xmlns:w="http://schemas.openxmlformats.org/wordprocessingml/2006/main">
   <w:abstractNum w:abstractNumId="0">
-    <w:nsid w:val="b9baed8a"/>
+    <w:nsid w:val="1fc82ab6"/>
     <w:multiLevelType w:val="multilevel"/>
     <w:lvl w:ilvl="0">
       <w:numFmt w:val="bullet"/>
@@ -5185,7 +5185,7 @@
     </w:lvl>
   </w:abstractNum>
   <w:abstractNum w:abstractNumId="3">
-    <w:nsid w:val="924d3468"/>
+    <w:nsid w:val="f41e24a9"/>
     <w:multiLevelType w:val="multilevel"/>
     <w:lvl w:ilvl="0">
       <w:numFmt w:val="bullet"/>
@@ -5266,7 +5266,7 @@
     </w:lvl>
   </w:abstractNum>
   <w:abstractNum w:abstractNumId="2">
-    <w:nsid w:val="4745b31d"/>
+    <w:nsid w:val="73b2efd9"/>
     <w:multiLevelType w:val="multilevel"/>
     <w:lvl w:ilvl="0">
       <w:start w:val="1"/>

</xml_diff>